<commit_message>
draft ready for submission
</commit_message>
<xml_diff>
--- a/writeUp/Mosquito Longevity Meta-analysis - final.docx
+++ b/writeUp/Mosquito Longevity Meta-analysis - final.docx
@@ -414,7 +414,7 @@
           <w:sz w:val="24"/>
           <w:szCs w:val="24"/>
         </w:rPr>
-        <w:t xml:space="preserve">We analysed or reanalysed all studies with the same methodology and used Bayesian hierarchical statistics to obtain estimate at the species and genus level. </w:t>
+        <w:t xml:space="preserve">We analysed all studies with the same methodology and used Bayesian hierarchical statistics to obtain estimate at the species and genus level. </w:t>
       </w:r>
       <w:r>
         <w:rPr>
@@ -562,7 +562,7 @@
           <w:sz w:val="24"/>
           <w:szCs w:val="24"/>
         </w:rPr>
-        <w:t xml:space="preserve">, </w:t>
+        <w:t xml:space="preserve">, supplemented </w:t>
       </w:r>
       <w:r>
         <w:rPr>
@@ -571,7 +571,7 @@
           <w:szCs w:val="24"/>
         </w:rPr>
         <w:lastRenderedPageBreak/>
-        <w:t xml:space="preserve">supplemented by power analyses, indicate </w:t>
+        <w:t xml:space="preserve">by power analyses, indicate </w:t>
       </w:r>
       <w:r>
         <w:rPr>
@@ -2005,7 +2005,7 @@
           <w:sz w:val="24"/>
           <w:szCs w:val="24"/>
         </w:rPr>
-        <w:t>Glossary (as a box)</w:t>
+        <w:t>Glossary</w:t>
       </w:r>
     </w:p>
     <w:p>
@@ -3962,7 +3962,23 @@
           <w:sz w:val="24"/>
           <w:szCs w:val="24"/>
         </w:rPr>
-        <w:t xml:space="preserve">in the remaining 607 cases. Since insecticides act by killing mosquitoes, their use should reduce mean lifespan and we investigated </w:t>
+        <w:t>in the remaining 607 cases. Since insecticides act by killing mosquitoes, their use should reduce mean lifespan</w:t>
+      </w:r>
+      <w:r>
+        <w:rPr>
+          <w:rFonts w:ascii="Calibri" w:eastAsia="Calibri" w:hAnsi="Calibri" w:cs="Calibri"/>
+          <w:sz w:val="24"/>
+          <w:szCs w:val="24"/>
+        </w:rPr>
+        <w:t>,</w:t>
+      </w:r>
+      <w:r>
+        <w:rPr>
+          <w:rFonts w:ascii="Calibri" w:eastAsia="Calibri" w:hAnsi="Calibri" w:cs="Calibri"/>
+          <w:sz w:val="24"/>
+          <w:szCs w:val="24"/>
+        </w:rPr>
+        <w:t xml:space="preserve"> and we investigated </w:t>
       </w:r>
       <w:r>
         <w:rPr>
@@ -4500,8 +4516,9 @@
           <w:sz w:val="24"/>
           <w:szCs w:val="24"/>
         </w:rPr>
-        <w:t>which is a dominant malaria vector species in the Amazon (</w:t>
-      </w:r>
+        <w:t xml:space="preserve">which is a dominant malaria vector species in the Amazon </w:t>
+      </w:r>
+      <w:commentRangeStart w:id="3"/>
       <w:r>
         <w:rPr>
           <w:rFonts w:ascii="Calibri" w:eastAsia="Calibri" w:hAnsi="Calibri" w:cs="Calibri"/>
@@ -4543,13 +4560,20 @@
         </w:rPr>
         <w:fldChar w:fldCharType="end"/>
       </w:r>
-      <w:r>
-        <w:rPr>
-          <w:rFonts w:ascii="Calibri" w:eastAsia="Calibri" w:hAnsi="Calibri" w:cs="Calibri"/>
-          <w:sz w:val="24"/>
-          <w:szCs w:val="24"/>
-        </w:rPr>
-        <w:t xml:space="preserve">), and </w:t>
+      <w:commentRangeEnd w:id="3"/>
+      <w:r>
+        <w:rPr>
+          <w:rStyle w:val="CommentReference"/>
+        </w:rPr>
+        <w:commentReference w:id="3"/>
+      </w:r>
+      <w:r>
+        <w:rPr>
+          <w:rFonts w:ascii="Calibri" w:eastAsia="Calibri" w:hAnsi="Calibri" w:cs="Calibri"/>
+          <w:sz w:val="24"/>
+          <w:szCs w:val="24"/>
+        </w:rPr>
+        <w:t xml:space="preserve">, and </w:t>
       </w:r>
       <w:r>
         <w:rPr>
@@ -5483,7 +5507,23 @@
           <w:sz w:val="24"/>
           <w:szCs w:val="24"/>
         </w:rPr>
-        <w:t>ooling data across all genera, the first cycle duration was estimated to take 4.0 days and subsequent cycles were estimated to take 3.6 days.</w:t>
+        <w:t>ooling data across all genera, the first cycle duration was estimated to take 4.0 days</w:t>
+      </w:r>
+      <w:r>
+        <w:rPr>
+          <w:rFonts w:ascii="Calibri" w:eastAsia="Calibri" w:hAnsi="Calibri" w:cs="Calibri"/>
+          <w:sz w:val="24"/>
+          <w:szCs w:val="24"/>
+        </w:rPr>
+        <w:t>,</w:t>
+      </w:r>
+      <w:r>
+        <w:rPr>
+          <w:rFonts w:ascii="Calibri" w:eastAsia="Calibri" w:hAnsi="Calibri" w:cs="Calibri"/>
+          <w:sz w:val="24"/>
+          <w:szCs w:val="24"/>
+        </w:rPr>
+        <w:t xml:space="preserve"> and subsequent cycles were estimated to take 3.6 days.</w:t>
       </w:r>
     </w:p>
     <w:p>
@@ -5730,7 +5770,23 @@
           <w:sz w:val="24"/>
           <w:szCs w:val="24"/>
         </w:rPr>
-        <w:t xml:space="preserve"> allowed us to compare the lifespan estimates from the dissection studies and the MRR studies, where data from the same species were available (Fig. 7). Comparing the two dissection methods (Fig. 7A), there was a positive correlation across six species. For the ten species with both Detinova and MRR estimates there was a slight negative correlation (Fig. 7B), while there was a positive correlation between the Polovodova estimates and those from MRR (Fig. 7C; n=12). In no cases were these correlations statistically significant</w:t>
+        <w:t xml:space="preserve"> allowed us to compare the lifespan estimates from the dissection studies and the MRR studies, where data from the same species were available (Fig. 7). Comparing the two dissection methods (Fig. 7A), there was a positive correlation across six species. For the ten species with both Detinova and MRR estimates</w:t>
+      </w:r>
+      <w:r>
+        <w:rPr>
+          <w:rFonts w:ascii="Calibri" w:eastAsia="Calibri" w:hAnsi="Calibri" w:cs="Calibri"/>
+          <w:sz w:val="24"/>
+          <w:szCs w:val="24"/>
+        </w:rPr>
+        <w:t>,</w:t>
+      </w:r>
+      <w:r>
+        <w:rPr>
+          <w:rFonts w:ascii="Calibri" w:eastAsia="Calibri" w:hAnsi="Calibri" w:cs="Calibri"/>
+          <w:sz w:val="24"/>
+          <w:szCs w:val="24"/>
+        </w:rPr>
+        <w:t xml:space="preserve"> there was a slight negative correlation (Fig. 7B), while there was a positive correlation between the Polovodova estimates and those from MRR (Fig. 7C; n=12). In no cases were these correlations statistically significant</w:t>
       </w:r>
       <w:r>
         <w:rPr>
@@ -5818,8 +5874,8 @@
         </w:rPr>
         <w:t xml:space="preserve">are the two most important malaria vector complexes in Africa, and the </w:t>
       </w:r>
-      <w:commentRangeStart w:id="3"/>
       <w:commentRangeStart w:id="4"/>
+      <w:commentRangeStart w:id="5"/>
       <w:r>
         <w:rPr>
           <w:rFonts w:ascii="Calibri" w:eastAsia="Calibri" w:hAnsi="Calibri" w:cs="Calibri"/>
@@ -5828,19 +5884,19 @@
         </w:rPr>
         <w:t>Massey et al. (2016)</w:t>
       </w:r>
-      <w:commentRangeEnd w:id="3"/>
+      <w:commentRangeEnd w:id="4"/>
       <w:r>
         <w:rPr>
           <w:rStyle w:val="CommentReference"/>
         </w:rPr>
-        <w:commentReference w:id="3"/>
-      </w:r>
-      <w:commentRangeEnd w:id="4"/>
+        <w:commentReference w:id="4"/>
+      </w:r>
+      <w:commentRangeEnd w:id="5"/>
       <w:r>
         <w:rPr>
           <w:rStyle w:val="CommentReference"/>
         </w:rPr>
-        <w:commentReference w:id="4"/>
+        <w:commentReference w:id="5"/>
       </w:r>
       <w:r>
         <w:rPr>
@@ -5874,8 +5930,8 @@
         </w:rPr>
         <w:t xml:space="preserve">temperature and temperature range </w:t>
       </w:r>
-      <w:commentRangeStart w:id="5"/>
-      <w:commentRangeEnd w:id="5"/>
+      <w:commentRangeStart w:id="6"/>
+      <w:commentRangeEnd w:id="6"/>
       <w:r>
         <w:rPr>
           <w:rFonts w:ascii="Calibri" w:eastAsia="Calibri" w:hAnsi="Calibri" w:cs="Calibri"/>
@@ -6688,7 +6744,51 @@
           <w:sz w:val="24"/>
           <w:szCs w:val="24"/>
         </w:rPr>
-        <w:t>The MRR and Polovodova data suggests that mosquito senescence may occur in some but not all free-living mosquito populations</w:t>
+        <w:t xml:space="preserve">The MRR and Polovodova data suggests that mosquito senescence may occur in </w:t>
+      </w:r>
+      <w:r>
+        <w:rPr>
+          <w:rFonts w:ascii="Calibri" w:eastAsia="Calibri" w:hAnsi="Calibri" w:cs="Calibri"/>
+          <w:b/>
+          <w:i/>
+          <w:color w:val="00000A"/>
+          <w:sz w:val="24"/>
+          <w:szCs w:val="24"/>
+        </w:rPr>
+        <w:t>a minority of</w:t>
+      </w:r>
+      <w:r>
+        <w:rPr>
+          <w:rFonts w:ascii="Calibri" w:eastAsia="Calibri" w:hAnsi="Calibri" w:cs="Calibri"/>
+          <w:b/>
+          <w:i/>
+          <w:color w:val="00000A"/>
+          <w:sz w:val="24"/>
+          <w:szCs w:val="24"/>
+        </w:rPr>
+        <w:t xml:space="preserve"> </w:t>
+      </w:r>
+      <w:r>
+        <w:rPr>
+          <w:rFonts w:ascii="Calibri" w:eastAsia="Calibri" w:hAnsi="Calibri" w:cs="Calibri"/>
+          <w:b/>
+          <w:i/>
+          <w:color w:val="00000A"/>
+          <w:sz w:val="24"/>
+          <w:szCs w:val="24"/>
+        </w:rPr>
+        <w:t>wild</w:t>
+      </w:r>
+      <w:r>
+        <w:rPr>
+          <w:rFonts w:ascii="Calibri" w:eastAsia="Calibri" w:hAnsi="Calibri" w:cs="Calibri"/>
+          <w:b/>
+          <w:i/>
+          <w:color w:val="00000A"/>
+          <w:sz w:val="24"/>
+          <w:szCs w:val="24"/>
+        </w:rPr>
+        <w:t xml:space="preserve"> mosquito populations</w:t>
       </w:r>
     </w:p>
     <w:p>
@@ -7125,7 +7225,23 @@
           <w:sz w:val="24"/>
           <w:szCs w:val="24"/>
         </w:rPr>
-        <w:t xml:space="preserve">Polodova method </w:t>
+        <w:t>Polo</w:t>
+      </w:r>
+      <w:r>
+        <w:rPr>
+          <w:rFonts w:ascii="Calibri" w:eastAsia="Calibri" w:hAnsi="Calibri" w:cs="Calibri"/>
+          <w:sz w:val="24"/>
+          <w:szCs w:val="24"/>
+        </w:rPr>
+        <w:t>vo</w:t>
+      </w:r>
+      <w:r>
+        <w:rPr>
+          <w:rFonts w:ascii="Calibri" w:eastAsia="Calibri" w:hAnsi="Calibri" w:cs="Calibri"/>
+          <w:sz w:val="24"/>
+          <w:szCs w:val="24"/>
+        </w:rPr>
+        <w:t xml:space="preserve">dova method </w:t>
       </w:r>
       <w:r>
         <w:rPr>
@@ -7335,8 +7451,8 @@
         </w:rPr>
         <w:t>W</w:t>
       </w:r>
-      <w:commentRangeStart w:id="6"/>
-      <w:commentRangeEnd w:id="6"/>
+      <w:commentRangeStart w:id="7"/>
+      <w:commentRangeEnd w:id="7"/>
       <w:r>
         <w:rPr>
           <w:rFonts w:ascii="Calibri" w:eastAsia="Calibri" w:hAnsi="Calibri" w:cs="Calibri"/>
@@ -7865,7 +7981,23 @@
           <w:sz w:val="24"/>
           <w:szCs w:val="24"/>
         </w:rPr>
-        <w:t xml:space="preserve">, yet it is simpler and dissections can be carried out reliably and routinely by most field entomologists, which probably explains its more widespread use. </w:t>
+        <w:t>, yet it is simpler</w:t>
+      </w:r>
+      <w:r>
+        <w:rPr>
+          <w:rFonts w:ascii="Calibri" w:eastAsia="Calibri" w:hAnsi="Calibri" w:cs="Calibri"/>
+          <w:sz w:val="24"/>
+          <w:szCs w:val="24"/>
+        </w:rPr>
+        <w:t>,</w:t>
+      </w:r>
+      <w:r>
+        <w:rPr>
+          <w:rFonts w:ascii="Calibri" w:eastAsia="Calibri" w:hAnsi="Calibri" w:cs="Calibri"/>
+          <w:sz w:val="24"/>
+          <w:szCs w:val="24"/>
+        </w:rPr>
+        <w:t xml:space="preserve"> and dissections can be carried out reliably and routinely by most field entomologists, which probably explains its more widespread use.</w:t>
       </w:r>
     </w:p>
     <w:p>
@@ -8475,8 +8607,8 @@
         </w:rPr>
         <w:t xml:space="preserve"> and a single field experiment </w:t>
       </w:r>
-      <w:commentRangeStart w:id="7"/>
       <w:commentRangeStart w:id="8"/>
+      <w:commentRangeStart w:id="9"/>
       <w:r>
         <w:rPr>
           <w:rFonts w:ascii="Calibri" w:eastAsia="Calibri" w:hAnsi="Calibri" w:cs="Calibri"/>
@@ -8518,19 +8650,19 @@
         </w:rPr>
         <w:fldChar w:fldCharType="end"/>
       </w:r>
-      <w:commentRangeEnd w:id="7"/>
+      <w:commentRangeEnd w:id="8"/>
       <w:r>
         <w:rPr>
           <w:rStyle w:val="CommentReference"/>
         </w:rPr>
-        <w:commentReference w:id="7"/>
-      </w:r>
-      <w:commentRangeEnd w:id="8"/>
+        <w:commentReference w:id="8"/>
+      </w:r>
+      <w:commentRangeEnd w:id="9"/>
       <w:r>
         <w:rPr>
           <w:rStyle w:val="CommentReference"/>
         </w:rPr>
-        <w:commentReference w:id="8"/>
+        <w:commentReference w:id="9"/>
       </w:r>
       <w:r>
         <w:rPr>
@@ -9336,7 +9468,23 @@
           <w:sz w:val="24"/>
           <w:szCs w:val="24"/>
         </w:rPr>
-        <w:t>We analysed all MRR experiments within the same statistical framework. In the simplest case, mosquitoes are released on day zero and the probability that they remain in</w:t>
+        <w:t>We analysed all MRR experiments within the same statistical framework. In the simplest case, mosquitoes are released on day zero</w:t>
+      </w:r>
+      <w:r>
+        <w:rPr>
+          <w:rFonts w:ascii="Calibri" w:eastAsia="Calibri" w:hAnsi="Calibri" w:cs="Calibri"/>
+          <w:sz w:val="24"/>
+          <w:szCs w:val="24"/>
+        </w:rPr>
+        <w:t>,</w:t>
+      </w:r>
+      <w:r>
+        <w:rPr>
+          <w:rFonts w:ascii="Calibri" w:eastAsia="Calibri" w:hAnsi="Calibri" w:cs="Calibri"/>
+          <w:sz w:val="24"/>
+          <w:szCs w:val="24"/>
+        </w:rPr>
+        <w:t xml:space="preserve"> and the probability that they remain in</w:t>
       </w:r>
       <w:r>
         <w:rPr>
@@ -9618,7 +9766,25 @@
           <w:sz w:val="24"/>
           <w:szCs w:val="24"/>
         </w:rPr>
-        <w:t xml:space="preserve">, and shape parameter </w:t>
+        <w:t xml:space="preserve">, and </w:t>
+      </w:r>
+      <w:r>
+        <w:rPr>
+          <w:rFonts w:ascii="Calibri" w:eastAsia="Calibri" w:hAnsi="Calibri" w:cs="Calibri"/>
+          <w:sz w:val="24"/>
+          <w:szCs w:val="24"/>
+        </w:rPr>
+        <w:t>inverse-overdispersion</w:t>
+      </w:r>
+      <w:bookmarkStart w:id="10" w:name="_GoBack"/>
+      <w:bookmarkEnd w:id="10"/>
+      <w:r>
+        <w:rPr>
+          <w:rFonts w:ascii="Calibri" w:eastAsia="Calibri" w:hAnsi="Calibri" w:cs="Calibri"/>
+          <w:sz w:val="24"/>
+          <w:szCs w:val="24"/>
+        </w:rPr>
+        <w:t xml:space="preserve"> parameter </w:t>
       </w:r>
       <w:r>
         <w:rPr>
@@ -9814,13 +9980,13 @@
       <w:pPr>
         <w:ind w:right="-22"/>
         <w:rPr>
-          <w:del w:id="9" w:author="Ben Lambert" w:date="2021-07-31T12:00:00Z"/>
+          <w:del w:id="11" w:author="Ben Lambert" w:date="2021-07-31T12:00:00Z"/>
           <w:color w:val="000000" w:themeColor="text1"/>
           <w:sz w:val="28"/>
           <w:szCs w:val="28"/>
-          <w:rPrChange w:id="10" w:author="Ben Lambert" w:date="2021-07-31T12:00:00Z">
+          <w:rPrChange w:id="12" w:author="Ben Lambert" w:date="2021-07-31T12:00:00Z">
             <w:rPr>
-              <w:del w:id="11" w:author="Ben Lambert" w:date="2021-07-31T12:00:00Z"/>
+              <w:del w:id="13" w:author="Ben Lambert" w:date="2021-07-31T12:00:00Z"/>
               <w:rFonts w:ascii="Calibri" w:eastAsia="Calibri" w:hAnsi="Calibri" w:cs="Calibri"/>
               <w:color w:val="00000A"/>
               <w:sz w:val="28"/>
@@ -9828,7 +9994,7 @@
             </w:rPr>
           </w:rPrChange>
         </w:rPr>
-        <w:pPrChange w:id="12" w:author="Ben Lambert" w:date="2021-07-31T12:00:00Z">
+        <w:pPrChange w:id="14" w:author="Ben Lambert" w:date="2021-07-31T12:00:00Z">
           <w:pPr>
             <w:spacing w:before="240"/>
             <w:ind w:right="-20"/>
@@ -11009,7 +11175,7 @@
           <w:szCs w:val="28"/>
         </w:rPr>
       </w:pPr>
-      <w:commentRangeStart w:id="13"/>
+      <w:commentRangeStart w:id="15"/>
       <w:r>
         <w:rPr>
           <w:rFonts w:ascii="Calibri" w:eastAsia="Calibri" w:hAnsi="Calibri" w:cs="Calibri"/>
@@ -11026,12 +11192,12 @@
         </w:rPr>
         <w:t xml:space="preserve"> </w:t>
       </w:r>
-      <w:commentRangeEnd w:id="13"/>
+      <w:commentRangeEnd w:id="15"/>
       <w:r>
         <w:rPr>
           <w:rStyle w:val="CommentReference"/>
         </w:rPr>
-        <w:commentReference w:id="13"/>
+        <w:commentReference w:id="15"/>
       </w:r>
       <w:r>
         <w:rPr>
@@ -11259,7 +11425,7 @@
         </w:rPr>
         <w:t xml:space="preserve">, </w:t>
       </w:r>
-      <w:commentRangeStart w:id="14"/>
+      <w:commentRangeStart w:id="16"/>
       <w:r>
         <w:rPr>
           <w:rFonts w:ascii="Calibri" w:eastAsia="Calibri" w:hAnsi="Calibri" w:cs="Calibri"/>
@@ -11276,12 +11442,12 @@
         </w:rPr>
         <w:t xml:space="preserve"> </w:t>
       </w:r>
-      <w:commentRangeEnd w:id="14"/>
+      <w:commentRangeEnd w:id="16"/>
       <w:r>
         <w:rPr>
           <w:rStyle w:val="CommentReference"/>
         </w:rPr>
-        <w:commentReference w:id="14"/>
+        <w:commentReference w:id="16"/>
       </w:r>
       <w:r>
         <w:rPr>
@@ -11308,17 +11474,7 @@
           <w:sz w:val="24"/>
           <w:szCs w:val="24"/>
         </w:rPr>
-        <w:t>Most published estimates of gonotrophic cycle duration were obtaine</w:t>
-      </w:r>
-      <w:bookmarkStart w:id="15" w:name="_GoBack"/>
-      <w:bookmarkEnd w:id="15"/>
-      <w:r>
-        <w:rPr>
-          <w:rFonts w:ascii="Calibri" w:eastAsia="Calibri" w:hAnsi="Calibri" w:cs="Calibri"/>
-          <w:sz w:val="24"/>
-          <w:szCs w:val="24"/>
-        </w:rPr>
-        <w:t>d by observing wild-caught specimens or their progeny in the laboratory or by dissecting females recaptured in MRR studies. Studies diﬀered greatly in how (if at all) they represented uncertainty in their estimates. Where confidence limits were given, we treated these as the relevant quantiles of a normal distribution; where a range was stated (e.g. “4-6 days”), we interpreted the bounds as the 2.5% and 97.5% quantiles of a normal distribution; and where a single figure was quoted, we assumed this was the mean of this distribution. Using the quantiles of the normal distribution, we estimated its mean and standard deviation separately for the</w:t>
+        <w:t>Most published estimates of gonotrophic cycle duration were obtained by observing wild-caught specimens or their progeny in the laboratory or by dissecting females recaptured in MRR studies. Studies diﬀered greatly in how (if at all) they represented uncertainty in their estimates. Where confidence limits were given, we treated these as the relevant quantiles of a normal distribution; where a range was stated (e.g. “4-6 days”), we interpreted the bounds as the 2.5% and 97.5% quantiles of a normal distribution; and where a single figure was quoted, we assumed this was the mean of this distribution. Using the quantiles of the normal distribution, we estimated its mean and standard deviation separately for the</w:t>
       </w:r>
       <w:r>
         <w:rPr>
@@ -12209,7 +12365,7 @@
       </w:pPr>
     </w:p>
   </w:comment>
-  <w:comment w:id="3" w:author="Ace North" w:date="2021-09-28T15:33:00Z" w:initials="AN">
+  <w:comment w:id="3" w:author="Lambert, Benjamin C" w:date="2022-05-18T19:07:00Z" w:initials="LBC">
     <w:p>
       <w:pPr>
         <w:pStyle w:val="CommentText"/>
@@ -12221,11 +12377,27 @@
         <w:annotationRef/>
       </w:r>
       <w:r>
+        <w:t>Ace, can you have a look at this reference formatting?</w:t>
+      </w:r>
+    </w:p>
+  </w:comment>
+  <w:comment w:id="4" w:author="Ace North" w:date="2021-09-28T15:33:00Z" w:initials="AN">
+    <w:p>
+      <w:pPr>
+        <w:pStyle w:val="CommentText"/>
+      </w:pPr>
+      <w:r>
+        <w:rPr>
+          <w:rStyle w:val="CommentReference"/>
+        </w:rPr>
+        <w:annotationRef/>
+      </w:r>
+      <w:r>
         <w:t>Need this ref</w:t>
       </w:r>
     </w:p>
   </w:comment>
-  <w:comment w:id="4" w:author="Lambert, Benjamin C" w:date="2021-11-22T16:19:00Z" w:initials="LBC">
+  <w:comment w:id="5" w:author="Lambert, Benjamin C" w:date="2021-11-22T16:19:00Z" w:initials="LBC">
     <w:p>
       <w:pPr>
         <w:rPr>
@@ -12294,7 +12466,7 @@
       </w:pPr>
     </w:p>
   </w:comment>
-  <w:comment w:id="7" w:author="Charles Godfray" w:date="2021-11-12T15:30:00Z" w:initials="CG">
+  <w:comment w:id="8" w:author="Charles Godfray" w:date="2021-11-12T15:30:00Z" w:initials="CG">
     <w:p>
       <w:pPr>
         <w:pStyle w:val="CommentText"/>
@@ -12310,7 +12482,7 @@
       </w:r>
     </w:p>
   </w:comment>
-  <w:comment w:id="8" w:author="Lambert, Benjamin C" w:date="2021-11-22T16:29:00Z" w:initials="LBC">
+  <w:comment w:id="9" w:author="Lambert, Benjamin C" w:date="2021-11-22T16:29:00Z" w:initials="LBC">
     <w:p>
       <w:pPr>
         <w:pStyle w:val="CommentText"/>
@@ -12326,7 +12498,7 @@
       </w:r>
     </w:p>
   </w:comment>
-  <w:comment w:id="13" w:author="Lambert, Benjamin C" w:date="2022-05-18T14:55:00Z" w:initials="LBC">
+  <w:comment w:id="15" w:author="Lambert, Benjamin C" w:date="2022-05-18T14:55:00Z" w:initials="LBC">
     <w:p>
       <w:pPr>
         <w:pStyle w:val="CommentText"/>
@@ -12377,7 +12549,7 @@
       </w:r>
     </w:p>
   </w:comment>
-  <w:comment w:id="14" w:author="Lambert, Benjamin C" w:date="2022-05-18T14:56:00Z" w:initials="LBC">
+  <w:comment w:id="16" w:author="Lambert, Benjamin C" w:date="2022-05-18T14:56:00Z" w:initials="LBC">
     <w:p>
       <w:pPr>
         <w:pStyle w:val="CommentText"/>
@@ -12393,7 +12565,7 @@
           <w:rFonts w:eastAsia="Times New Roman"/>
           <w:color w:val="222222"/>
           <w:shd w:val="clear" w:color="auto" w:fill="FFFFFF"/>
-          <w:lang w:val="en-GB" w:eastAsia="zh-CN"/>
+          <w:lang w:val="fr-FR" w:eastAsia="zh-CN"/>
         </w:rPr>
         <w:t xml:space="preserve">Massey, N. Claire, et al. </w:t>
       </w:r>
@@ -12435,6 +12607,7 @@
 <w15:commentsEx xmlns:wpc="http://schemas.microsoft.com/office/word/2010/wordprocessingCanvas" xmlns:cx="http://schemas.microsoft.com/office/drawing/2014/chartex" xmlns:cx1="http://schemas.microsoft.com/office/drawing/2015/9/8/chartex" xmlns:cx2="http://schemas.microsoft.com/office/drawing/2015/10/21/chartex" xmlns:cx3="http://schemas.microsoft.com/office/drawing/2016/5/9/chartex" xmlns:cx4="http://schemas.microsoft.com/office/drawing/2016/5/10/chartex" xmlns:cx5="http://schemas.microsoft.com/office/drawing/2016/5/11/chartex" xmlns:cx6="http://schemas.microsoft.com/office/drawing/2016/5/12/chartex" xmlns:cx7="http://schemas.microsoft.com/office/drawing/2016/5/13/chartex" xmlns:cx8="http://schemas.microsoft.com/office/drawing/2016/5/14/chartex" xmlns:mc="http://schemas.openxmlformats.org/markup-compatibility/2006" xmlns:aink="http://schemas.microsoft.com/office/drawing/2016/ink" xmlns:am3d="http://schemas.microsoft.com/office/drawing/2017/model3d" xmlns:o="urn:schemas-microsoft-com:office:office" xmlns:r="http://schemas.openxmlformats.org/officeDocument/2006/relationships" xmlns:m="http://schemas.openxmlformats.org/officeDocument/2006/math" xmlns:v="urn:schemas-microsoft-com:vml" xmlns:wp14="http://schemas.microsoft.com/office/word/2010/wordprocessingDrawing" xmlns:wp="http://schemas.openxmlformats.org/drawingml/2006/wordprocessingDrawing" xmlns:w10="urn:schemas-microsoft-com:office:word" xmlns:w="http://schemas.openxmlformats.org/wordprocessingml/2006/main" xmlns:w14="http://schemas.microsoft.com/office/word/2010/wordml" xmlns:w15="http://schemas.microsoft.com/office/word/2012/wordml" xmlns:w16cid="http://schemas.microsoft.com/office/word/2016/wordml/cid" xmlns:w16se="http://schemas.microsoft.com/office/word/2015/wordml/symex" xmlns:wpg="http://schemas.microsoft.com/office/word/2010/wordprocessingGroup" xmlns:wpi="http://schemas.microsoft.com/office/word/2010/wordprocessingInk" xmlns:wne="http://schemas.microsoft.com/office/word/2006/wordml" xmlns:wps="http://schemas.microsoft.com/office/word/2010/wordprocessingShape" mc:Ignorable="w14 w15 w16se w16cid wp14">
   <w15:commentEx w15:paraId="433CC9AC" w15:done="0"/>
   <w15:commentEx w15:paraId="3BFA9C02" w15:paraIdParent="433CC9AC" w15:done="0"/>
+  <w15:commentEx w15:paraId="2EF5D2F1" w15:done="0"/>
   <w15:commentEx w15:paraId="27F36BDD" w15:done="0"/>
   <w15:commentEx w15:paraId="3CC0E9CF" w15:paraIdParent="27F36BDD" w15:done="0"/>
   <w15:commentEx w15:paraId="7C535821" w15:done="0"/>
@@ -12523,6 +12696,7 @@
 <w16cid:commentsIds xmlns:wpc="http://schemas.microsoft.com/office/word/2010/wordprocessingCanvas" xmlns:cx="http://schemas.microsoft.com/office/drawing/2014/chartex" xmlns:cx1="http://schemas.microsoft.com/office/drawing/2015/9/8/chartex" xmlns:cx2="http://schemas.microsoft.com/office/drawing/2015/10/21/chartex" xmlns:cx3="http://schemas.microsoft.com/office/drawing/2016/5/9/chartex" xmlns:cx4="http://schemas.microsoft.com/office/drawing/2016/5/10/chartex" xmlns:cx5="http://schemas.microsoft.com/office/drawing/2016/5/11/chartex" xmlns:cx6="http://schemas.microsoft.com/office/drawing/2016/5/12/chartex" xmlns:cx7="http://schemas.microsoft.com/office/drawing/2016/5/13/chartex" xmlns:cx8="http://schemas.microsoft.com/office/drawing/2016/5/14/chartex" xmlns:mc="http://schemas.openxmlformats.org/markup-compatibility/2006" xmlns:aink="http://schemas.microsoft.com/office/drawing/2016/ink" xmlns:am3d="http://schemas.microsoft.com/office/drawing/2017/model3d" xmlns:o="urn:schemas-microsoft-com:office:office" xmlns:r="http://schemas.openxmlformats.org/officeDocument/2006/relationships" xmlns:m="http://schemas.openxmlformats.org/officeDocument/2006/math" xmlns:v="urn:schemas-microsoft-com:vml" xmlns:wp14="http://schemas.microsoft.com/office/word/2010/wordprocessingDrawing" xmlns:wp="http://schemas.openxmlformats.org/drawingml/2006/wordprocessingDrawing" xmlns:w10="urn:schemas-microsoft-com:office:word" xmlns:w="http://schemas.openxmlformats.org/wordprocessingml/2006/main" xmlns:w14="http://schemas.microsoft.com/office/word/2010/wordml" xmlns:w15="http://schemas.microsoft.com/office/word/2012/wordml" xmlns:w16cid="http://schemas.microsoft.com/office/word/2016/wordml/cid" xmlns:w16se="http://schemas.microsoft.com/office/word/2015/wordml/symex" xmlns:wpg="http://schemas.microsoft.com/office/word/2010/wordprocessingGroup" xmlns:wpi="http://schemas.microsoft.com/office/word/2010/wordprocessingInk" xmlns:wne="http://schemas.microsoft.com/office/word/2006/wordml" xmlns:wps="http://schemas.microsoft.com/office/word/2010/wordprocessingShape" mc:Ignorable="w14 w15 w16se w16cid wp14">
   <w16cid:commentId w16cid:paraId="433CC9AC" w16cid:durableId="2538F01A"/>
   <w16cid:commentId w16cid:paraId="3BFA9C02" w16cid:durableId="25463E4C"/>
+  <w16cid:commentId w16cid:paraId="2EF5D2F1" w16cid:durableId="262FC288"/>
   <w16cid:commentId w16cid:paraId="27F36BDD" w16cid:durableId="2538F02F"/>
   <w16cid:commentId w16cid:paraId="3CC0E9CF" w16cid:durableId="25464199"/>
   <w16cid:commentId w16cid:paraId="7C535821" w16cid:durableId="253906F9"/>

</xml_diff>